<commit_message>
final writeup with pres, code & data
</commit_message>
<xml_diff>
--- a/randis-prj/milestone/randis-LeafClassifier.docx
+++ b/randis-prj/milestone/randis-LeafClassifier.docx
@@ -4,6 +4,7 @@
   <w:body>
     <w:p>
       <w:pPr>
+        <w:spacing w:after="0" w:line="480" w:lineRule="auto"/>
         <w:ind w:left="360"/>
         <w:jc w:val="center"/>
         <w:rPr>
@@ -23,6 +24,7 @@
     </w:p>
     <w:p>
       <w:pPr>
+        <w:spacing w:after="0" w:line="480" w:lineRule="auto"/>
         <w:ind w:left="360"/>
         <w:jc w:val="center"/>
         <w:rPr>
@@ -42,6 +44,7 @@
     </w:p>
     <w:p>
       <w:pPr>
+        <w:spacing w:after="0" w:line="480" w:lineRule="auto"/>
         <w:ind w:left="360"/>
         <w:jc w:val="center"/>
         <w:rPr>
@@ -77,6 +80,7 @@
     </w:p>
     <w:p>
       <w:pPr>
+        <w:spacing w:after="0" w:line="480" w:lineRule="auto"/>
         <w:ind w:left="360"/>
         <w:rPr>
           <w:rFonts w:ascii="Times New Roman" w:hAnsi="Times New Roman" w:cs="Times New Roman"/>
@@ -95,6 +99,7 @@
     </w:p>
     <w:p>
       <w:pPr>
+        <w:spacing w:after="0" w:line="480" w:lineRule="auto"/>
         <w:ind w:left="360"/>
         <w:rPr>
           <w:rFonts w:ascii="Times New Roman" w:hAnsi="Times New Roman" w:cs="Times New Roman"/>
@@ -116,7 +121,15 @@
           <w:sz w:val="24"/>
           <w:szCs w:val="24"/>
         </w:rPr>
-        <w:t>This paper explores the early stages of an application project intended to classify different species of leaves</w:t>
+        <w:t xml:space="preserve">This paper details an application project </w:t>
+      </w:r>
+      <w:r>
+        <w:rPr>
+          <w:rFonts w:ascii="Times New Roman" w:hAnsi="Times New Roman" w:cs="Times New Roman"/>
+          <w:sz w:val="24"/>
+          <w:szCs w:val="24"/>
+        </w:rPr>
+        <w:t>intended to classify different species of leaves</w:t>
       </w:r>
       <w:r>
         <w:rPr>
@@ -132,6 +145,14 @@
           <w:sz w:val="24"/>
           <w:szCs w:val="24"/>
         </w:rPr>
+        <w:t xml:space="preserve"> This is part of a Kaggle data science competition. The competition measures results using the logarithmic loss algoritm.</w:t>
+      </w:r>
+      <w:r>
+        <w:rPr>
+          <w:rFonts w:ascii="Times New Roman" w:hAnsi="Times New Roman" w:cs="Times New Roman"/>
+          <w:sz w:val="24"/>
+          <w:szCs w:val="24"/>
+        </w:rPr>
         <w:t xml:space="preserve"> </w:t>
       </w:r>
       <w:r>
@@ -140,11 +161,46 @@
           <w:sz w:val="24"/>
           <w:szCs w:val="24"/>
         </w:rPr>
-        <w:t>The classification methods will be compared to see what works the best on this data set.</w:t>
-      </w:r>
-    </w:p>
-    <w:p>
-      <w:pPr>
+        <w:t xml:space="preserve">The two classification methods used in this project are part the Scikit-learn library for python. They are the kneighbors classifier and the logistic regression classifier. </w:t>
+      </w:r>
+      <w:r>
+        <w:rPr>
+          <w:rFonts w:ascii="Times New Roman" w:hAnsi="Times New Roman" w:cs="Times New Roman"/>
+          <w:sz w:val="24"/>
+          <w:szCs w:val="24"/>
+        </w:rPr>
+        <w:t>The</w:t>
+      </w:r>
+      <w:r>
+        <w:rPr>
+          <w:rFonts w:ascii="Times New Roman" w:hAnsi="Times New Roman" w:cs="Times New Roman"/>
+          <w:sz w:val="24"/>
+          <w:szCs w:val="24"/>
+        </w:rPr>
+        <w:t>se</w:t>
+      </w:r>
+      <w:r>
+        <w:rPr>
+          <w:rFonts w:ascii="Times New Roman" w:hAnsi="Times New Roman" w:cs="Times New Roman"/>
+          <w:sz w:val="24"/>
+          <w:szCs w:val="24"/>
+        </w:rPr>
+        <w:t xml:space="preserve"> classification methods will be compared to see what works the best on this data set.</w:t>
+      </w:r>
+      <w:r>
+        <w:rPr>
+          <w:rFonts w:ascii="Times New Roman" w:hAnsi="Times New Roman" w:cs="Times New Roman"/>
+          <w:sz w:val="24"/>
+          <w:szCs w:val="24"/>
+        </w:rPr>
+        <w:t xml:space="preserve"> They will be compared using the logarithmic loss metric, because that is what Kaggle will use to judge.</w:t>
+      </w:r>
+      <w:bookmarkStart w:id="0" w:name="_GoBack"/>
+      <w:bookmarkEnd w:id="0"/>
+    </w:p>
+    <w:p>
+      <w:pPr>
+        <w:spacing w:after="0" w:line="480" w:lineRule="auto"/>
         <w:ind w:left="360"/>
         <w:rPr>
           <w:rFonts w:ascii="Times New Roman" w:hAnsi="Times New Roman" w:cs="Times New Roman"/>
@@ -163,6 +219,7 @@
     </w:p>
     <w:p>
       <w:pPr>
+        <w:spacing w:after="0" w:line="480" w:lineRule="auto"/>
         <w:ind w:left="360"/>
         <w:rPr>
           <w:rFonts w:ascii="Times New Roman" w:hAnsi="Times New Roman" w:cs="Times New Roman"/>
@@ -197,6 +254,7 @@
     </w:p>
     <w:p>
       <w:pPr>
+        <w:spacing w:after="0" w:line="480" w:lineRule="auto"/>
         <w:ind w:left="360"/>
         <w:rPr>
           <w:rFonts w:ascii="Times New Roman" w:hAnsi="Times New Roman" w:cs="Times New Roman"/>
@@ -215,6 +273,7 @@
     </w:p>
     <w:p>
       <w:pPr>
+        <w:spacing w:after="0" w:line="480" w:lineRule="auto"/>
         <w:ind w:left="360"/>
         <w:rPr>
           <w:rFonts w:ascii="Times New Roman" w:hAnsi="Times New Roman" w:cs="Times New Roman"/>
@@ -246,25 +305,7 @@
             <w:sz w:val="24"/>
             <w:szCs w:val="24"/>
           </w:rPr>
-          <w:t>http://www.gbi</w:t>
-        </w:r>
-        <w:r>
-          <w:rPr>
-            <w:rStyle w:val="Hyperlink"/>
-            <w:rFonts w:ascii="Times New Roman" w:hAnsi="Times New Roman" w:cs="Times New Roman"/>
-            <w:sz w:val="24"/>
-            <w:szCs w:val="24"/>
-          </w:rPr>
-          <w:t>f</w:t>
-        </w:r>
-        <w:r>
-          <w:rPr>
-            <w:rStyle w:val="Hyperlink"/>
-            <w:rFonts w:ascii="Times New Roman" w:hAnsi="Times New Roman" w:cs="Times New Roman"/>
-            <w:sz w:val="24"/>
-            <w:szCs w:val="24"/>
-          </w:rPr>
-          <w:t>.org/</w:t>
+          <w:t>http://www.gbif.org/</w:t>
         </w:r>
       </w:hyperlink>
       <w:r>
@@ -283,25 +324,7 @@
             <w:sz w:val="24"/>
             <w:szCs w:val="24"/>
           </w:rPr>
-          <w:t>http://www</w:t>
-        </w:r>
-        <w:r>
-          <w:rPr>
-            <w:rStyle w:val="Hyperlink"/>
-            <w:rFonts w:ascii="Times New Roman" w:hAnsi="Times New Roman" w:cs="Times New Roman"/>
-            <w:sz w:val="24"/>
-            <w:szCs w:val="24"/>
-          </w:rPr>
-          <w:t>.</w:t>
-        </w:r>
-        <w:r>
-          <w:rPr>
-            <w:rStyle w:val="Hyperlink"/>
-            <w:rFonts w:ascii="Times New Roman" w:hAnsi="Times New Roman" w:cs="Times New Roman"/>
-            <w:sz w:val="24"/>
-            <w:szCs w:val="24"/>
-          </w:rPr>
-          <w:t>pfaf.org/</w:t>
+          <w:t>http://www.pfaf.org/</w:t>
         </w:r>
       </w:hyperlink>
       <w:r>
@@ -310,83 +333,21 @@
           <w:sz w:val="24"/>
           <w:szCs w:val="24"/>
         </w:rPr>
-        <w:t xml:space="preserve"> have made this information more accessible than ever. Biologists have been classifying plant and animal species for years. This is why introducing machine learning to this problem could be so revolutionary. The problem of plant classification has not been tackled much in the data science community. On </w:t>
-      </w:r>
-      <w:proofErr w:type="spellStart"/>
-      <w:r>
-        <w:rPr>
-          <w:rFonts w:ascii="Times New Roman" w:hAnsi="Times New Roman" w:cs="Times New Roman"/>
-          <w:sz w:val="24"/>
-          <w:szCs w:val="24"/>
-        </w:rPr>
-        <w:t>Kaggle</w:t>
-      </w:r>
-      <w:proofErr w:type="spellEnd"/>
-      <w:r>
-        <w:rPr>
-          <w:rFonts w:ascii="Times New Roman" w:hAnsi="Times New Roman" w:cs="Times New Roman"/>
-          <w:sz w:val="24"/>
-          <w:szCs w:val="24"/>
-        </w:rPr>
-        <w:t xml:space="preserve">, many submissions involve the </w:t>
-      </w:r>
-      <w:proofErr w:type="spellStart"/>
-      <w:r>
-        <w:rPr>
-          <w:rFonts w:ascii="Times New Roman" w:hAnsi="Times New Roman" w:cs="Times New Roman"/>
-          <w:sz w:val="24"/>
-          <w:szCs w:val="24"/>
-        </w:rPr>
-        <w:t>KNeighbors</w:t>
-      </w:r>
-      <w:proofErr w:type="spellEnd"/>
-      <w:r>
-        <w:rPr>
-          <w:rFonts w:ascii="Times New Roman" w:hAnsi="Times New Roman" w:cs="Times New Roman"/>
-          <w:sz w:val="24"/>
-          <w:szCs w:val="24"/>
-        </w:rPr>
-        <w:t xml:space="preserve"> classifier or the </w:t>
-      </w:r>
-      <w:proofErr w:type="spellStart"/>
-      <w:r>
-        <w:rPr>
-          <w:rFonts w:ascii="Times New Roman" w:hAnsi="Times New Roman" w:cs="Times New Roman"/>
-          <w:sz w:val="24"/>
-          <w:szCs w:val="24"/>
-        </w:rPr>
-        <w:t>DecisionTreeClassifier</w:t>
-      </w:r>
-      <w:proofErr w:type="spellEnd"/>
-      <w:r>
-        <w:rPr>
-          <w:rFonts w:ascii="Times New Roman" w:hAnsi="Times New Roman" w:cs="Times New Roman"/>
-          <w:sz w:val="24"/>
-          <w:szCs w:val="24"/>
-        </w:rPr>
-        <w:t xml:space="preserve"> of </w:t>
-      </w:r>
-      <w:proofErr w:type="spellStart"/>
-      <w:r>
-        <w:rPr>
-          <w:rFonts w:ascii="Times New Roman" w:hAnsi="Times New Roman" w:cs="Times New Roman"/>
-          <w:sz w:val="24"/>
-          <w:szCs w:val="24"/>
-        </w:rPr>
-        <w:t>sklearn</w:t>
-      </w:r>
-      <w:proofErr w:type="spellEnd"/>
-      <w:r>
-        <w:rPr>
-          <w:rFonts w:ascii="Times New Roman" w:hAnsi="Times New Roman" w:cs="Times New Roman"/>
-          <w:sz w:val="24"/>
-          <w:szCs w:val="24"/>
-        </w:rPr>
-        <w:t xml:space="preserve">. These built-in classifiers are nice, but accuracy is often not very good and leaves room for improvement. </w:t>
-      </w:r>
-    </w:p>
-    <w:p>
-      <w:pPr>
+        <w:t xml:space="preserve"> have made this information more accessible than ever. Biologists have been classifying plant and animal species for years. This is why introducing machine learning to this problem could be so </w:t>
+      </w:r>
+      <w:r>
+        <w:rPr>
+          <w:rFonts w:ascii="Times New Roman" w:hAnsi="Times New Roman" w:cs="Times New Roman"/>
+          <w:sz w:val="24"/>
+          <w:szCs w:val="24"/>
+        </w:rPr>
+        <w:lastRenderedPageBreak/>
+        <w:t xml:space="preserve">revolutionary. The problem of plant classification has not been tackled much in the data science community. On Kaggle, many submissions involve the KNeighbors classifier or the DecisionTreeClassifier of sklearn. These built-in classifiers are nice, but accuracy is often not very good and leaves room for improvement. </w:t>
+      </w:r>
+    </w:p>
+    <w:p>
+      <w:pPr>
+        <w:spacing w:after="0" w:line="480" w:lineRule="auto"/>
         <w:ind w:left="360"/>
         <w:rPr>
           <w:rFonts w:ascii="Times New Roman" w:hAnsi="Times New Roman" w:cs="Times New Roman"/>
@@ -405,6 +366,7 @@
     </w:p>
     <w:p>
       <w:pPr>
+        <w:spacing w:after="0" w:line="480" w:lineRule="auto"/>
         <w:ind w:left="360"/>
         <w:rPr>
           <w:rFonts w:ascii="Times New Roman" w:hAnsi="Times New Roman" w:cs="Times New Roman"/>
@@ -434,51 +396,15 @@
           <w:sz w:val="24"/>
           <w:szCs w:val="24"/>
         </w:rPr>
-        <w:t xml:space="preserve">for my classifier will be through logistic regression. Logistic regression is a simpler approach to this problem and is less prone to overfitting. The python libraries pandas and </w:t>
-      </w:r>
-      <w:proofErr w:type="spellStart"/>
-      <w:r>
-        <w:rPr>
-          <w:rFonts w:ascii="Times New Roman" w:hAnsi="Times New Roman" w:cs="Times New Roman"/>
-          <w:sz w:val="24"/>
-          <w:szCs w:val="24"/>
-        </w:rPr>
-        <w:t>sklearn</w:t>
-      </w:r>
-      <w:proofErr w:type="spellEnd"/>
-      <w:r>
-        <w:rPr>
-          <w:rFonts w:ascii="Times New Roman" w:hAnsi="Times New Roman" w:cs="Times New Roman"/>
-          <w:sz w:val="24"/>
-          <w:szCs w:val="24"/>
-        </w:rPr>
-        <w:t xml:space="preserve"> are being implemented to complete this task. </w:t>
-      </w:r>
-      <w:r>
-        <w:rPr>
-          <w:rFonts w:ascii="Times New Roman" w:hAnsi="Times New Roman" w:cs="Times New Roman"/>
-          <w:sz w:val="24"/>
-          <w:szCs w:val="24"/>
-        </w:rPr>
-        <w:t xml:space="preserve">Fortunately </w:t>
-      </w:r>
-      <w:proofErr w:type="spellStart"/>
-      <w:r>
-        <w:rPr>
-          <w:rFonts w:ascii="Times New Roman" w:hAnsi="Times New Roman" w:cs="Times New Roman"/>
-          <w:sz w:val="24"/>
-          <w:szCs w:val="24"/>
-        </w:rPr>
-        <w:t>Kaggle</w:t>
-      </w:r>
-      <w:proofErr w:type="spellEnd"/>
-      <w:r>
-        <w:rPr>
-          <w:rFonts w:ascii="Times New Roman" w:hAnsi="Times New Roman" w:cs="Times New Roman"/>
-          <w:sz w:val="24"/>
-          <w:szCs w:val="24"/>
-        </w:rPr>
-        <w:t xml:space="preserve"> provides a csv of pre-extracted features from the leaf images. The extracted features contain 64 attribute vectors for margin, shape, and </w:t>
+        <w:t xml:space="preserve">for my classifier will be through logistic regression. Logistic regression is a simpler approach to this problem and is less prone to overfitting. The python libraries pandas and sklearn are being implemented to complete this task. </w:t>
+      </w:r>
+      <w:r>
+        <w:rPr>
+          <w:rFonts w:ascii="Times New Roman" w:hAnsi="Times New Roman" w:cs="Times New Roman"/>
+          <w:sz w:val="24"/>
+          <w:szCs w:val="24"/>
+        </w:rPr>
+        <w:t xml:space="preserve">Fortunately Kaggle provides a csv of pre-extracted features from the leaf images. The extracted features contain 64 attribute vectors for margin, shape, and </w:t>
       </w:r>
       <w:r>
         <w:rPr>
@@ -523,6 +449,7 @@
     </w:p>
     <w:p>
       <w:pPr>
+        <w:spacing w:after="0" w:line="480" w:lineRule="auto"/>
         <w:ind w:left="360"/>
         <w:rPr>
           <w:rFonts w:ascii="Times New Roman" w:hAnsi="Times New Roman" w:cs="Times New Roman"/>
@@ -541,6 +468,7 @@
     </w:p>
     <w:p>
       <w:pPr>
+        <w:spacing w:after="0" w:line="480" w:lineRule="auto"/>
         <w:ind w:left="360"/>
         <w:rPr>
           <w:rFonts w:ascii="Times New Roman" w:hAnsi="Times New Roman" w:cs="Times New Roman"/>
@@ -578,7 +506,66 @@
           <w:sz w:val="24"/>
           <w:szCs w:val="24"/>
         </w:rPr>
-        <w:t xml:space="preserve">The data is put </w:t>
+        <w:t xml:space="preserve">The first script that I ran, I built with the intent to use the KNeighbors classifier. The KNeighbors classifier works by </w:t>
+      </w:r>
+      <w:r>
+        <w:rPr>
+          <w:rFonts w:ascii="Times New Roman" w:hAnsi="Times New Roman" w:cs="Times New Roman"/>
+          <w:sz w:val="24"/>
+          <w:szCs w:val="24"/>
+        </w:rPr>
+        <w:t>importing the sklearn library, giving it a number of neighbors, and then fitting it for the training values. The first time I ran the classifier, the logarithmic loss ended up being 1.</w:t>
+      </w:r>
+      <w:r>
+        <w:rPr>
+          <w:rFonts w:ascii="Times New Roman" w:hAnsi="Times New Roman" w:cs="Times New Roman"/>
+          <w:sz w:val="24"/>
+          <w:szCs w:val="24"/>
+        </w:rPr>
+        <w:t>37956</w:t>
+      </w:r>
+      <w:r>
+        <w:rPr>
+          <w:rFonts w:ascii="Times New Roman" w:hAnsi="Times New Roman" w:cs="Times New Roman"/>
+          <w:sz w:val="24"/>
+          <w:szCs w:val="24"/>
+        </w:rPr>
+        <w:t xml:space="preserve">. It got past the uniform probability benchmark, and </w:t>
+      </w:r>
+      <w:r>
+        <w:rPr>
+          <w:rFonts w:ascii="Times New Roman" w:hAnsi="Times New Roman" w:cs="Times New Roman"/>
+          <w:sz w:val="24"/>
+          <w:szCs w:val="24"/>
+        </w:rPr>
+        <w:t xml:space="preserve">I </w:t>
+      </w:r>
+      <w:r>
+        <w:rPr>
+          <w:rFonts w:ascii="Times New Roman" w:hAnsi="Times New Roman" w:cs="Times New Roman"/>
+          <w:sz w:val="24"/>
+          <w:szCs w:val="24"/>
+        </w:rPr>
+        <w:t xml:space="preserve">was happy with the score for a first result. </w:t>
+      </w:r>
+    </w:p>
+    <w:p>
+      <w:pPr>
+        <w:spacing w:after="0" w:line="480" w:lineRule="auto"/>
+        <w:ind w:left="360" w:firstLine="360"/>
+        <w:rPr>
+          <w:rFonts w:ascii="Times New Roman" w:hAnsi="Times New Roman" w:cs="Times New Roman"/>
+          <w:sz w:val="24"/>
+          <w:szCs w:val="24"/>
+        </w:rPr>
+      </w:pPr>
+      <w:r>
+        <w:rPr>
+          <w:rFonts w:ascii="Times New Roman" w:hAnsi="Times New Roman" w:cs="Times New Roman"/>
+          <w:sz w:val="24"/>
+          <w:szCs w:val="24"/>
+        </w:rPr>
+        <w:t xml:space="preserve">Before moving on to another classifier, I did not want to give up on KNeighbors. I thought it would be good to try to massage the data a bit and run it through the classifier </w:t>
       </w:r>
       <w:r>
         <w:rPr>
@@ -587,87 +574,90 @@
           <w:szCs w:val="24"/>
         </w:rPr>
         <w:lastRenderedPageBreak/>
-        <w:t xml:space="preserve">into a pandas data frame, is scaled, regularized, and then the </w:t>
-      </w:r>
-      <w:proofErr w:type="spellStart"/>
-      <w:r>
-        <w:rPr>
-          <w:rFonts w:ascii="Times New Roman" w:hAnsi="Times New Roman" w:cs="Times New Roman"/>
-          <w:sz w:val="24"/>
-          <w:szCs w:val="24"/>
-        </w:rPr>
-        <w:t>sklearn</w:t>
-      </w:r>
-      <w:proofErr w:type="spellEnd"/>
-      <w:r>
-        <w:rPr>
-          <w:rFonts w:ascii="Times New Roman" w:hAnsi="Times New Roman" w:cs="Times New Roman"/>
-          <w:sz w:val="24"/>
-          <w:szCs w:val="24"/>
-        </w:rPr>
-        <w:t xml:space="preserve"> logistic regression classifier is run. </w:t>
-      </w:r>
-      <w:r>
-        <w:rPr>
-          <w:rFonts w:ascii="Times New Roman" w:hAnsi="Times New Roman" w:cs="Times New Roman"/>
-          <w:sz w:val="24"/>
-          <w:szCs w:val="24"/>
-        </w:rPr>
-        <w:t>The support vector machine is given the species index (</w:t>
-      </w:r>
-      <w:proofErr w:type="spellStart"/>
-      <w:r>
-        <w:rPr>
-          <w:rFonts w:ascii="Times New Roman" w:hAnsi="Times New Roman" w:cs="Times New Roman"/>
-          <w:sz w:val="24"/>
-          <w:szCs w:val="24"/>
-        </w:rPr>
-        <w:t>x_train</w:t>
-      </w:r>
-      <w:proofErr w:type="spellEnd"/>
-      <w:r>
-        <w:rPr>
-          <w:rFonts w:ascii="Times New Roman" w:hAnsi="Times New Roman" w:cs="Times New Roman"/>
-          <w:sz w:val="24"/>
-          <w:szCs w:val="24"/>
-        </w:rPr>
-        <w:t>) and its attributes (</w:t>
-      </w:r>
-      <w:proofErr w:type="spellStart"/>
-      <w:r>
-        <w:rPr>
-          <w:rFonts w:ascii="Times New Roman" w:hAnsi="Times New Roman" w:cs="Times New Roman"/>
-          <w:sz w:val="24"/>
-          <w:szCs w:val="24"/>
-        </w:rPr>
-        <w:t>y_train</w:t>
-      </w:r>
-      <w:proofErr w:type="spellEnd"/>
-      <w:r>
-        <w:rPr>
-          <w:rFonts w:ascii="Times New Roman" w:hAnsi="Times New Roman" w:cs="Times New Roman"/>
-          <w:sz w:val="24"/>
-          <w:szCs w:val="24"/>
-        </w:rPr>
-        <w:t xml:space="preserve">). They are given to the classifier to accurately create a model without overfitting. We call the </w:t>
-      </w:r>
-      <w:proofErr w:type="spellStart"/>
-      <w:r>
-        <w:rPr>
-          <w:rFonts w:ascii="Times New Roman" w:hAnsi="Times New Roman" w:cs="Times New Roman"/>
-          <w:sz w:val="24"/>
-          <w:szCs w:val="24"/>
-        </w:rPr>
-        <w:t>predict_probability</w:t>
-      </w:r>
-      <w:proofErr w:type="spellEnd"/>
-      <w:r>
-        <w:rPr>
-          <w:rFonts w:ascii="Times New Roman" w:hAnsi="Times New Roman" w:cs="Times New Roman"/>
-          <w:sz w:val="24"/>
-          <w:szCs w:val="24"/>
-        </w:rPr>
-        <w:t xml:space="preserve"> method on the classifier now to run the test data and get percentage values for each of the plant </w:t>
+        <w:t xml:space="preserve">again. </w:t>
+      </w:r>
+      <w:r>
+        <w:rPr>
+          <w:rFonts w:ascii="Times New Roman" w:hAnsi="Times New Roman" w:cs="Times New Roman"/>
+          <w:sz w:val="24"/>
+          <w:szCs w:val="24"/>
+        </w:rPr>
+        <w:t xml:space="preserve">I used the </w:t>
+      </w:r>
+      <w:r>
+        <w:rPr>
+          <w:rFonts w:ascii="Times New Roman" w:hAnsi="Times New Roman" w:cs="Times New Roman"/>
+          <w:sz w:val="24"/>
+          <w:szCs w:val="24"/>
+        </w:rPr>
+        <w:t xml:space="preserve">sklearn Standard Scaler preprocessor to standardize the features of the leaves </w:t>
+      </w:r>
+      <w:r>
+        <w:rPr>
+          <w:rFonts w:ascii="Times New Roman" w:hAnsi="Times New Roman" w:cs="Times New Roman"/>
+          <w:sz w:val="24"/>
+          <w:szCs w:val="24"/>
+        </w:rPr>
+        <w:t xml:space="preserve">by removing the mean and scaling to unit variance. This gave me a result of </w:t>
+      </w:r>
+      <w:r>
+        <w:rPr>
+          <w:rFonts w:ascii="Times New Roman" w:hAnsi="Times New Roman" w:cs="Times New Roman"/>
+          <w:sz w:val="24"/>
+          <w:szCs w:val="24"/>
+        </w:rPr>
+        <w:t>.</w:t>
+      </w:r>
+      <w:r>
+        <w:rPr>
+          <w:rFonts w:ascii="Times New Roman" w:hAnsi="Times New Roman" w:cs="Times New Roman"/>
+          <w:sz w:val="24"/>
+          <w:szCs w:val="24"/>
+        </w:rPr>
+        <w:t>10093</w:t>
+      </w:r>
+      <w:r>
+        <w:rPr>
+          <w:rFonts w:ascii="Times New Roman" w:hAnsi="Times New Roman" w:cs="Times New Roman"/>
+          <w:sz w:val="24"/>
+          <w:szCs w:val="24"/>
+        </w:rPr>
+        <w:t xml:space="preserve">, which was a significant improvement. </w:t>
+      </w:r>
+    </w:p>
+    <w:p>
+      <w:pPr>
+        <w:spacing w:after="0" w:line="480" w:lineRule="auto"/>
+        <w:ind w:left="360" w:firstLine="360"/>
+        <w:rPr>
+          <w:rFonts w:ascii="Times New Roman" w:hAnsi="Times New Roman" w:cs="Times New Roman"/>
+          <w:sz w:val="24"/>
+          <w:szCs w:val="24"/>
+        </w:rPr>
+      </w:pPr>
+      <w:r>
+        <w:rPr>
+          <w:rFonts w:ascii="Times New Roman" w:hAnsi="Times New Roman" w:cs="Times New Roman"/>
+          <w:sz w:val="24"/>
+          <w:szCs w:val="24"/>
+        </w:rPr>
+        <w:t xml:space="preserve">I then tried another approach: to use logistic regression to classify the data set. There exists open source code for this on Kaggle, under the Apache 2.0 license. </w:t>
+      </w:r>
+      <w:r>
+        <w:rPr>
+          <w:rFonts w:ascii="Times New Roman" w:hAnsi="Times New Roman" w:cs="Times New Roman"/>
+          <w:sz w:val="24"/>
+          <w:szCs w:val="24"/>
+        </w:rPr>
+        <w:t xml:space="preserve">The data is put into a pandas data frame, is scaled, regularized, and then the sklearn logistic regression classifier is run. </w:t>
+      </w:r>
+      <w:r>
+        <w:rPr>
+          <w:rFonts w:ascii="Times New Roman" w:hAnsi="Times New Roman" w:cs="Times New Roman"/>
+          <w:sz w:val="24"/>
+          <w:szCs w:val="24"/>
+        </w:rPr>
+        <w:t xml:space="preserve">The support vector machine is given the species index (x_train) and its attributes (y_train). They are given to the classifier to accurately create a model without overfitting. We call the predict_probability method on the classifier now to run the test data and get percentage values for each of the plant </w:t>
       </w:r>
       <w:r>
         <w:rPr>
@@ -680,6 +670,7 @@
     </w:p>
     <w:p>
       <w:pPr>
+        <w:spacing w:after="0" w:line="480" w:lineRule="auto"/>
         <w:ind w:left="360"/>
         <w:rPr>
           <w:rFonts w:ascii="Times New Roman" w:hAnsi="Times New Roman" w:cs="Times New Roman"/>
@@ -698,6 +689,7 @@
     </w:p>
     <w:p>
       <w:pPr>
+        <w:spacing w:after="0" w:line="480" w:lineRule="auto"/>
         <w:ind w:left="360"/>
         <w:rPr>
           <w:rFonts w:ascii="Times New Roman" w:hAnsi="Times New Roman" w:cs="Times New Roman"/>
@@ -719,69 +711,100 @@
           <w:sz w:val="24"/>
           <w:szCs w:val="24"/>
         </w:rPr>
-        <w:t xml:space="preserve">Looking at the results of the experiment, it seems as though logistic regression is a reliable method for classification of this kind. </w:t>
-      </w:r>
-      <w:r>
-        <w:rPr>
-          <w:rFonts w:ascii="Times New Roman" w:hAnsi="Times New Roman" w:cs="Times New Roman"/>
-          <w:sz w:val="24"/>
-          <w:szCs w:val="24"/>
-        </w:rPr>
-        <w:t>Going forward with this project, I believe I can try different classifier methods such as Nearest Neighbors and Decision Tree classifiers.</w:t>
-      </w:r>
-      <w:r>
-        <w:rPr>
-          <w:rFonts w:ascii="Times New Roman" w:hAnsi="Times New Roman" w:cs="Times New Roman"/>
-          <w:sz w:val="24"/>
-          <w:szCs w:val="24"/>
-        </w:rPr>
-        <w:t xml:space="preserve"> In addition, I plan to use neural networks using </w:t>
-      </w:r>
-      <w:proofErr w:type="spellStart"/>
-      <w:r>
-        <w:rPr>
-          <w:rFonts w:ascii="Times New Roman" w:hAnsi="Times New Roman" w:cs="Times New Roman"/>
-          <w:sz w:val="24"/>
-          <w:szCs w:val="24"/>
-        </w:rPr>
-        <w:t>Keras</w:t>
-      </w:r>
-      <w:proofErr w:type="spellEnd"/>
-      <w:r>
-        <w:rPr>
-          <w:rFonts w:ascii="Times New Roman" w:hAnsi="Times New Roman" w:cs="Times New Roman"/>
-          <w:sz w:val="24"/>
-          <w:szCs w:val="24"/>
-        </w:rPr>
-        <w:t>.</w:t>
-      </w:r>
-      <w:r>
-        <w:rPr>
-          <w:rFonts w:ascii="Times New Roman" w:hAnsi="Times New Roman" w:cs="Times New Roman"/>
-          <w:sz w:val="24"/>
-          <w:szCs w:val="24"/>
-        </w:rPr>
-        <w:t xml:space="preserve"> </w:t>
-      </w:r>
-      <w:r>
-        <w:rPr>
-          <w:rFonts w:ascii="Times New Roman" w:hAnsi="Times New Roman" w:cs="Times New Roman"/>
-          <w:sz w:val="24"/>
-          <w:szCs w:val="24"/>
-        </w:rPr>
-        <w:t xml:space="preserve">It will be useful to run different methods of classifications on this data set to see what ends up being the quickest, the most accurate, as well as judge them by other metrics. As of this milestone, I have only run one experiment </w:t>
-      </w:r>
-      <w:r>
-        <w:rPr>
-          <w:rFonts w:ascii="Times New Roman" w:hAnsi="Times New Roman" w:cs="Times New Roman"/>
-          <w:sz w:val="24"/>
-          <w:szCs w:val="24"/>
-        </w:rPr>
-        <w:t xml:space="preserve">so I cannot make any comparisons. However soon I will run other algorithms in order to compare them to logistic regression. There will be information on this in the final version. </w:t>
-      </w:r>
-    </w:p>
-    <w:p>
-      <w:pPr>
+        <w:t xml:space="preserve">Looking at the results of the experiment, it seems as though </w:t>
+      </w:r>
+      <w:r>
+        <w:rPr>
+          <w:rFonts w:ascii="Times New Roman" w:hAnsi="Times New Roman" w:cs="Times New Roman"/>
+          <w:sz w:val="24"/>
+          <w:szCs w:val="24"/>
+        </w:rPr>
+        <w:t>logistic regression is the more</w:t>
+      </w:r>
+      <w:r>
+        <w:rPr>
+          <w:rFonts w:ascii="Times New Roman" w:hAnsi="Times New Roman" w:cs="Times New Roman"/>
+          <w:sz w:val="24"/>
+          <w:szCs w:val="24"/>
+        </w:rPr>
+        <w:t xml:space="preserve"> reliable method for classification of this kind. </w:t>
+      </w:r>
+      <w:r>
+        <w:rPr>
+          <w:rFonts w:ascii="Times New Roman" w:hAnsi="Times New Roman" w:cs="Times New Roman"/>
+          <w:sz w:val="24"/>
+          <w:szCs w:val="24"/>
+        </w:rPr>
+        <w:t xml:space="preserve">However, there are a few caveats. The author of the open source code that wrote the logistic </w:t>
+      </w:r>
+      <w:r>
+        <w:rPr>
+          <w:rFonts w:ascii="Times New Roman" w:hAnsi="Times New Roman" w:cs="Times New Roman"/>
+          <w:sz w:val="24"/>
+          <w:szCs w:val="24"/>
+        </w:rPr>
+        <w:t xml:space="preserve">regression is a more </w:t>
+      </w:r>
+      <w:r>
+        <w:rPr>
+          <w:rFonts w:ascii="Times New Roman" w:hAnsi="Times New Roman" w:cs="Times New Roman"/>
+          <w:sz w:val="24"/>
+          <w:szCs w:val="24"/>
+        </w:rPr>
+        <w:t xml:space="preserve">experienced data scientist. The hyperparameters of </w:t>
+      </w:r>
+      <w:r>
+        <w:rPr>
+          <w:rFonts w:ascii="Times New Roman" w:hAnsi="Times New Roman" w:cs="Times New Roman"/>
+          <w:sz w:val="24"/>
+          <w:szCs w:val="24"/>
+        </w:rPr>
+        <w:t xml:space="preserve">the logistic regression classifier were fine tuned for this specific data set. On the other hand, I used most the default values for the hyperparameters for the kneighbors classifier. This may skew the results a bit in favor of logistic regression. </w:t>
+      </w:r>
+      <w:r>
+        <w:rPr>
+          <w:rFonts w:ascii="Times New Roman" w:hAnsi="Times New Roman" w:cs="Times New Roman"/>
+          <w:sz w:val="24"/>
+          <w:szCs w:val="24"/>
+        </w:rPr>
+        <w:t>If I had more time to do the project</w:t>
+      </w:r>
+      <w:r>
+        <w:rPr>
+          <w:rFonts w:ascii="Times New Roman" w:hAnsi="Times New Roman" w:cs="Times New Roman"/>
+          <w:sz w:val="24"/>
+          <w:szCs w:val="24"/>
+        </w:rPr>
+        <w:t>, I</w:t>
+      </w:r>
+      <w:r>
+        <w:rPr>
+          <w:rFonts w:ascii="Times New Roman" w:hAnsi="Times New Roman" w:cs="Times New Roman"/>
+          <w:sz w:val="24"/>
+          <w:szCs w:val="24"/>
+        </w:rPr>
+        <w:t xml:space="preserve"> would have liked</w:t>
+      </w:r>
+      <w:r>
+        <w:rPr>
+          <w:rFonts w:ascii="Times New Roman" w:hAnsi="Times New Roman" w:cs="Times New Roman"/>
+          <w:sz w:val="24"/>
+          <w:szCs w:val="24"/>
+        </w:rPr>
+        <w:t xml:space="preserve"> to use neural networks using Keras. </w:t>
+      </w:r>
+      <w:r>
+        <w:rPr>
+          <w:rFonts w:ascii="Times New Roman" w:hAnsi="Times New Roman" w:cs="Times New Roman"/>
+          <w:sz w:val="24"/>
+          <w:szCs w:val="24"/>
+        </w:rPr>
+        <w:t xml:space="preserve">The metric used to compare the two classifiers, logarithmic loss, gave the kneighbors classifier a .10093 and the logistic regression classifier a </w:t>
+      </w:r>
+    </w:p>
+    <w:p>
+      <w:pPr>
+        <w:spacing w:after="0" w:line="480" w:lineRule="auto"/>
         <w:ind w:left="360"/>
         <w:rPr>
           <w:rFonts w:ascii="Times New Roman" w:hAnsi="Times New Roman" w:cs="Times New Roman"/>
@@ -800,6 +823,7 @@
     </w:p>
     <w:p>
       <w:pPr>
+        <w:spacing w:after="0" w:line="480" w:lineRule="auto"/>
         <w:ind w:left="360"/>
         <w:rPr>
           <w:rFonts w:ascii="Times New Roman" w:hAnsi="Times New Roman" w:cs="Times New Roman"/>
@@ -821,13 +845,21 @@
           <w:sz w:val="24"/>
           <w:szCs w:val="24"/>
         </w:rPr>
-        <w:t xml:space="preserve">Using logistic regression, the classifier provided an accurate way of sorting the plant species. Online databases today make accessing biological data easier than ever. Automating the organization of this data is an important step we can take to improve the free flow of information. </w:t>
-      </w:r>
-      <w:bookmarkStart w:id="0" w:name="_GoBack"/>
-      <w:bookmarkEnd w:id="0"/>
-    </w:p>
-    <w:p>
-      <w:pPr>
+        <w:t xml:space="preserve">Using logistic regression, the classifier provided an accurate way of sorting the plant species. Online databases today make accessing biological data easier than ever. Automating </w:t>
+      </w:r>
+      <w:r>
+        <w:rPr>
+          <w:rFonts w:ascii="Times New Roman" w:hAnsi="Times New Roman" w:cs="Times New Roman"/>
+          <w:sz w:val="24"/>
+          <w:szCs w:val="24"/>
+        </w:rPr>
+        <w:lastRenderedPageBreak/>
+        <w:t xml:space="preserve">the organization of this data is an important step we can take to improve the free flow of information. </w:t>
+      </w:r>
+    </w:p>
+    <w:p>
+      <w:pPr>
+        <w:spacing w:after="0" w:line="480" w:lineRule="auto"/>
         <w:ind w:left="360"/>
         <w:rPr>
           <w:rFonts w:ascii="Times New Roman" w:hAnsi="Times New Roman" w:cs="Times New Roman"/>
@@ -838,6 +870,7 @@
     </w:p>
     <w:p>
       <w:pPr>
+        <w:spacing w:after="0" w:line="480" w:lineRule="auto"/>
         <w:ind w:left="360"/>
         <w:rPr>
           <w:rFonts w:ascii="Times New Roman" w:hAnsi="Times New Roman" w:cs="Times New Roman"/>
@@ -856,6 +889,7 @@
     </w:p>
     <w:p>
       <w:pPr>
+        <w:spacing w:after="0" w:line="480" w:lineRule="auto"/>
         <w:ind w:left="360"/>
         <w:rPr>
           <w:rFonts w:ascii="Times New Roman" w:hAnsi="Times New Roman" w:cs="Times New Roman"/>
@@ -874,6 +908,7 @@
     </w:p>
     <w:p>
       <w:pPr>
+        <w:spacing w:after="0" w:line="480" w:lineRule="auto"/>
         <w:ind w:left="1260" w:hanging="900"/>
         <w:rPr>
           <w:rFonts w:ascii="Times New Roman" w:hAnsi="Times New Roman" w:cs="Times New Roman"/>
@@ -881,8 +916,6 @@
           <w:szCs w:val="24"/>
         </w:rPr>
       </w:pPr>
-      <w:proofErr w:type="spellStart"/>
-      <w:proofErr w:type="gramStart"/>
       <w:r>
         <w:rPr>
           <w:rStyle w:val="citationtext"/>
@@ -897,17 +930,7 @@
           <w:rFonts w:ascii="Times New Roman" w:hAnsi="Times New Roman" w:cs="Times New Roman"/>
           <w:sz w:val="24"/>
         </w:rPr>
-        <w:t>enjo</w:t>
-      </w:r>
-      <w:proofErr w:type="spellEnd"/>
-      <w:proofErr w:type="gramEnd"/>
-      <w:r>
-        <w:rPr>
-          <w:rStyle w:val="citationtext"/>
-          <w:rFonts w:ascii="Times New Roman" w:hAnsi="Times New Roman" w:cs="Times New Roman"/>
-          <w:sz w:val="24"/>
-        </w:rPr>
-        <w:t>.</w:t>
+        <w:t>enjo.</w:t>
       </w:r>
       <w:r>
         <w:rPr>
@@ -949,43 +972,24 @@
           <w:rFonts w:ascii="Times New Roman" w:hAnsi="Times New Roman" w:cs="Times New Roman"/>
           <w:sz w:val="24"/>
         </w:rPr>
-        <w:t xml:space="preserve">ython 3.4. </w:t>
-      </w:r>
-      <w:proofErr w:type="spellStart"/>
+        <w:t>ython 3.4. Apahace 2.0 Open Source License</w:t>
+      </w:r>
       <w:r>
         <w:rPr>
           <w:rStyle w:val="citationtext"/>
           <w:rFonts w:ascii="Times New Roman" w:hAnsi="Times New Roman" w:cs="Times New Roman"/>
           <w:sz w:val="24"/>
         </w:rPr>
-        <w:t>Apahace</w:t>
-      </w:r>
-      <w:proofErr w:type="spellEnd"/>
+        <w:t xml:space="preserve">. </w:t>
+      </w:r>
       <w:r>
         <w:rPr>
           <w:rStyle w:val="citationtext"/>
           <w:rFonts w:ascii="Times New Roman" w:hAnsi="Times New Roman" w:cs="Times New Roman"/>
           <w:sz w:val="24"/>
         </w:rPr>
-        <w:t xml:space="preserve"> 2.0 Open Source License</w:t>
-      </w:r>
-      <w:r>
-        <w:rPr>
-          <w:rStyle w:val="citationtext"/>
-          <w:rFonts w:ascii="Times New Roman" w:hAnsi="Times New Roman" w:cs="Times New Roman"/>
-          <w:sz w:val="24"/>
-        </w:rPr>
-        <w:t xml:space="preserve">. </w:t>
-      </w:r>
-      <w:r>
-        <w:rPr>
-          <w:rStyle w:val="citationtext"/>
-          <w:rFonts w:ascii="Times New Roman" w:hAnsi="Times New Roman" w:cs="Times New Roman"/>
-          <w:sz w:val="24"/>
-        </w:rPr>
         <w:t xml:space="preserve">Source Code. </w:t>
       </w:r>
-      <w:proofErr w:type="spellStart"/>
       <w:r>
         <w:rPr>
           <w:rStyle w:val="citationtext"/>
@@ -996,7 +1000,6 @@
         </w:rPr>
         <w:t>Kaggle</w:t>
       </w:r>
-      <w:proofErr w:type="spellEnd"/>
       <w:r>
         <w:rPr>
           <w:rStyle w:val="citationtext"/>
@@ -1008,7 +1011,7 @@
     </w:p>
     <w:p>
       <w:pPr>
-        <w:spacing w:after="0" w:line="240" w:lineRule="auto"/>
+        <w:spacing w:after="0" w:line="480" w:lineRule="auto"/>
         <w:ind w:left="1260" w:hanging="900"/>
         <w:rPr>
           <w:rFonts w:ascii="Times New Roman" w:eastAsia="Times New Roman" w:hAnsi="Times New Roman" w:cs="Times New Roman"/>
@@ -1040,41 +1043,23 @@
           <w:sz w:val="24"/>
           <w:szCs w:val="24"/>
         </w:rPr>
-        <w:t xml:space="preserve">. GBIF, </w:t>
-      </w:r>
-      <w:proofErr w:type="spellStart"/>
-      <w:r>
+        <w:t xml:space="preserve">. GBIF, n.d. Web. 07 Nov. 2016. </w:t>
+      </w:r>
+    </w:p>
+    <w:p>
+      <w:pPr>
+        <w:spacing w:after="0" w:line="480" w:lineRule="auto"/>
+        <w:ind w:left="1260" w:hanging="900"/>
         <w:rPr>
           <w:rFonts w:ascii="Times New Roman" w:eastAsia="Times New Roman" w:hAnsi="Times New Roman" w:cs="Times New Roman"/>
           <w:sz w:val="24"/>
           <w:szCs w:val="24"/>
         </w:rPr>
-        <w:t>n.d.</w:t>
-      </w:r>
-      <w:proofErr w:type="spellEnd"/>
-      <w:r>
-        <w:rPr>
-          <w:rFonts w:ascii="Times New Roman" w:eastAsia="Times New Roman" w:hAnsi="Times New Roman" w:cs="Times New Roman"/>
-          <w:sz w:val="24"/>
-          <w:szCs w:val="24"/>
-        </w:rPr>
-        <w:t xml:space="preserve"> Web. 07 Nov. 2016. </w:t>
-      </w:r>
-    </w:p>
-    <w:p>
-      <w:pPr>
-        <w:spacing w:after="0" w:line="240" w:lineRule="auto"/>
-        <w:ind w:left="1260" w:hanging="900"/>
-        <w:rPr>
-          <w:rFonts w:ascii="Times New Roman" w:eastAsia="Times New Roman" w:hAnsi="Times New Roman" w:cs="Times New Roman"/>
-          <w:sz w:val="24"/>
-          <w:szCs w:val="24"/>
-        </w:rPr>
-      </w:pPr>
-    </w:p>
-    <w:p>
-      <w:pPr>
-        <w:spacing w:after="0" w:line="240" w:lineRule="auto"/>
+      </w:pPr>
+    </w:p>
+    <w:p>
+      <w:pPr>
+        <w:spacing w:after="0" w:line="480" w:lineRule="auto"/>
         <w:ind w:left="360"/>
         <w:rPr>
           <w:rFonts w:ascii="Times New Roman" w:eastAsia="Times New Roman" w:hAnsi="Times New Roman" w:cs="Times New Roman"/>
@@ -1106,69 +1091,34 @@
           <w:sz w:val="24"/>
           <w:szCs w:val="24"/>
         </w:rPr>
-        <w:t xml:space="preserve">. Plants </w:t>
-      </w:r>
-      <w:proofErr w:type="gramStart"/>
-      <w:r>
+        <w:t xml:space="preserve">. Plants For A Future, n.d. Web. 07 Nov. 2016. </w:t>
+      </w:r>
+    </w:p>
+    <w:p>
+      <w:pPr>
+        <w:spacing w:after="0" w:line="480" w:lineRule="auto"/>
+        <w:ind w:left="1260" w:hanging="900"/>
         <w:rPr>
           <w:rFonts w:ascii="Times New Roman" w:eastAsia="Times New Roman" w:hAnsi="Times New Roman" w:cs="Times New Roman"/>
           <w:sz w:val="24"/>
           <w:szCs w:val="24"/>
         </w:rPr>
-        <w:t>For</w:t>
-      </w:r>
-      <w:proofErr w:type="gramEnd"/>
-      <w:r>
+      </w:pPr>
+    </w:p>
+    <w:p>
+      <w:pPr>
+        <w:spacing w:after="0" w:line="480" w:lineRule="auto"/>
+        <w:ind w:left="1260" w:hanging="900"/>
         <w:rPr>
           <w:rFonts w:ascii="Times New Roman" w:eastAsia="Times New Roman" w:hAnsi="Times New Roman" w:cs="Times New Roman"/>
           <w:sz w:val="24"/>
           <w:szCs w:val="24"/>
         </w:rPr>
-        <w:t xml:space="preserve"> A Future, </w:t>
-      </w:r>
-      <w:proofErr w:type="spellStart"/>
-      <w:r>
-        <w:rPr>
-          <w:rFonts w:ascii="Times New Roman" w:eastAsia="Times New Roman" w:hAnsi="Times New Roman" w:cs="Times New Roman"/>
-          <w:sz w:val="24"/>
-          <w:szCs w:val="24"/>
-        </w:rPr>
-        <w:t>n.d.</w:t>
-      </w:r>
-      <w:proofErr w:type="spellEnd"/>
-      <w:r>
-        <w:rPr>
-          <w:rFonts w:ascii="Times New Roman" w:eastAsia="Times New Roman" w:hAnsi="Times New Roman" w:cs="Times New Roman"/>
-          <w:sz w:val="24"/>
-          <w:szCs w:val="24"/>
-        </w:rPr>
-        <w:t xml:space="preserve"> Web. 07 Nov. 2016. </w:t>
-      </w:r>
-    </w:p>
-    <w:p>
-      <w:pPr>
-        <w:spacing w:after="0" w:line="240" w:lineRule="auto"/>
-        <w:ind w:left="1260" w:hanging="900"/>
-        <w:rPr>
-          <w:rFonts w:ascii="Times New Roman" w:eastAsia="Times New Roman" w:hAnsi="Times New Roman" w:cs="Times New Roman"/>
-          <w:sz w:val="24"/>
-          <w:szCs w:val="24"/>
-        </w:rPr>
-      </w:pPr>
-    </w:p>
-    <w:p>
-      <w:pPr>
-        <w:spacing w:after="0" w:line="240" w:lineRule="auto"/>
-        <w:ind w:left="1260" w:hanging="900"/>
-        <w:rPr>
-          <w:rFonts w:ascii="Times New Roman" w:eastAsia="Times New Roman" w:hAnsi="Times New Roman" w:cs="Times New Roman"/>
-          <w:sz w:val="24"/>
-          <w:szCs w:val="24"/>
-        </w:rPr>
-      </w:pPr>
-    </w:p>
-    <w:p>
-      <w:pPr>
+      </w:pPr>
+    </w:p>
+    <w:p>
+      <w:pPr>
+        <w:spacing w:after="0" w:line="480" w:lineRule="auto"/>
         <w:jc w:val="center"/>
         <w:rPr>
           <w:rFonts w:ascii="Times New Roman" w:hAnsi="Times New Roman" w:cs="Times New Roman"/>
@@ -2318,7 +2268,7 @@
 </file>
 
 <file path=customXml/itemProps1.xml><?xml version="1.0" encoding="utf-8"?>
-<ds:datastoreItem xmlns:ds="http://schemas.openxmlformats.org/officeDocument/2006/customXml" ds:itemID="{4788EFC0-71B2-456A-B4BE-C3A0B6982445}">
+<ds:datastoreItem xmlns:ds="http://schemas.openxmlformats.org/officeDocument/2006/customXml" ds:itemID="{BFAF13FB-B15B-4853-9A17-CF470E5EC1D7}">
   <ds:schemaRefs>
     <ds:schemaRef ds:uri="http://schemas.openxmlformats.org/officeDocument/2006/bibliography"/>
   </ds:schemaRefs>

</xml_diff>